<commit_message>
Yavesh v1.1 - fixed q3
</commit_message>
<xml_diff>
--- a/Yavesh/HW2Yavesh.docx
+++ b/Yavesh/HW2Yavesh.docx
@@ -292,9 +292,11 @@
         </w:rPr>
         <w:t xml:space="preserve">ב. מספר הארגומנטים יכול להיות גדול מ6 כי אין שום הגבלה על מספר הפרמטרים. כי </w:t>
       </w:r>
+      <w:proofErr w:type="spellStart"/>
       <w:r>
         <w:t>wraper</w:t>
       </w:r>
+      <w:proofErr w:type="spellEnd"/>
       <w:r>
         <w:rPr>
           <w:rFonts w:hint="cs"/>
@@ -394,8 +396,13 @@
         </w:rPr>
         <w:t xml:space="preserve">ד. פקודת </w:t>
       </w:r>
-      <w:r>
-        <w:t>int 0x80</w:t>
+      <w:proofErr w:type="spellStart"/>
+      <w:r>
+        <w:t>int</w:t>
+      </w:r>
+      <w:proofErr w:type="spellEnd"/>
+      <w:r>
+        <w:t xml:space="preserve"> 0x80</w:t>
       </w:r>
       <w:r>
         <w:rPr>
@@ -501,8 +508,6 @@
         </w:rPr>
         <w:t>'</w:t>
       </w:r>
-      <w:bookmarkStart w:id="0" w:name="_GoBack"/>
-      <w:bookmarkEnd w:id="0"/>
       <w:r>
         <w:rPr>
           <w:rFonts w:hint="cs"/>
@@ -563,9 +568,11 @@
         </w:rPr>
         <w:t xml:space="preserve">במקום זה נדחוף למחסנית את הכתובת של פקודה הבאה דרך שדה </w:t>
       </w:r>
+      <w:proofErr w:type="spellStart"/>
       <w:r>
         <w:t>thread.eip</w:t>
       </w:r>
+      <w:proofErr w:type="spellEnd"/>
       <w:r>
         <w:rPr>
           <w:rFonts w:hint="cs"/>
@@ -580,8 +587,13 @@
         </w:rPr>
         <w:t xml:space="preserve"> התהליך רץ בפעם הראשונה- נצטרך לחזור לתחילת הפונקציה </w:t>
       </w:r>
-      <w:r>
-        <w:t>ret_from_fork()</w:t>
+      <w:proofErr w:type="spellStart"/>
+      <w:r>
+        <w:t>ret_from_fork</w:t>
+      </w:r>
+      <w:proofErr w:type="spellEnd"/>
+      <w:r>
+        <w:t>()</w:t>
       </w:r>
       <w:r>
         <w:rPr>
@@ -591,8 +603,13 @@
         <w:t xml:space="preserve"> (שיהיה שמור ב</w:t>
       </w:r>
       <w:r>
-        <w:t>next-&gt;thred.eip</w:t>
-      </w:r>
+        <w:t>next-&gt;</w:t>
+      </w:r>
+      <w:proofErr w:type="spellStart"/>
+      <w:r>
+        <w:t>thred.eip</w:t>
+      </w:r>
+      <w:proofErr w:type="spellEnd"/>
       <w:r>
         <w:rPr>
           <w:rFonts w:hint="cs"/>
@@ -611,8 +628,13 @@
         <w:t xml:space="preserve">. הרי מובטח לנו שאם התהליך רץ לא בפעם הראשונה, אז ב שדה </w:t>
       </w:r>
       <w:r>
-        <w:t>next-&gt;thread.eip</w:t>
-      </w:r>
+        <w:t>next-&gt;</w:t>
+      </w:r>
+      <w:proofErr w:type="spellStart"/>
+      <w:r>
+        <w:t>thread.eip</w:t>
+      </w:r>
+      <w:proofErr w:type="spellEnd"/>
       <w:r>
         <w:rPr>
           <w:rFonts w:hint="cs"/>
@@ -650,9 +672,11 @@
         </w:rPr>
         <w:t>__</w:t>
       </w:r>
+      <w:proofErr w:type="spellStart"/>
       <w:r>
         <w:t>swich_to</w:t>
       </w:r>
+      <w:proofErr w:type="spellEnd"/>
       <w:r>
         <w:rPr>
           <w:rFonts w:hint="cs"/>
@@ -660,9 +684,27 @@
         </w:rPr>
         <w:t xml:space="preserve"> באופן "ידני" בעזרת </w:t>
       </w:r>
-      <w:r>
-        <w:t>movl, pushl, jmp</w:t>
-      </w:r>
+      <w:proofErr w:type="spellStart"/>
+      <w:r>
+        <w:t>movl</w:t>
+      </w:r>
+      <w:proofErr w:type="spellEnd"/>
+      <w:r>
+        <w:t xml:space="preserve">, </w:t>
+      </w:r>
+      <w:proofErr w:type="spellStart"/>
+      <w:r>
+        <w:t>pushl</w:t>
+      </w:r>
+      <w:proofErr w:type="spellEnd"/>
+      <w:r>
+        <w:t xml:space="preserve">, </w:t>
+      </w:r>
+      <w:proofErr w:type="spellStart"/>
+      <w:r>
+        <w:t>jmp</w:t>
+      </w:r>
+      <w:proofErr w:type="spellEnd"/>
       <w:r>
         <w:rPr>
           <w:rFonts w:hint="cs"/>
@@ -739,7 +781,7 @@
           <v:shape id="_x0000_i1025" type="#_x0000_t75" style="width:36pt;height:14.25pt" o:ole="">
             <v:imagedata r:id="rId5" o:title=""/>
           </v:shape>
-          <o:OLEObject Type="Embed" ProgID="Equation.DSMT4" ShapeID="_x0000_i1025" DrawAspect="Content" ObjectID="_1478693950" r:id="rId6"/>
+          <o:OLEObject Type="Embed" ProgID="Equation.DSMT4" ShapeID="_x0000_i1025" DrawAspect="Content" ObjectID="_1478899404" r:id="rId6"/>
         </w:object>
       </w:r>
       <w:r>
@@ -760,10 +802,10 @@
           <w:position w:val="-10"/>
         </w:rPr>
         <w:object w:dxaOrig="3360" w:dyaOrig="320">
-          <v:shape id="_x0000_i1026" type="#_x0000_t75" style="width:168.45pt;height:16.3pt" o:ole="">
+          <v:shape id="_x0000_i1026" type="#_x0000_t75" style="width:168.75pt;height:16.5pt" o:ole="">
             <v:imagedata r:id="rId7" o:title=""/>
           </v:shape>
-          <o:OLEObject Type="Embed" ProgID="Equation.DSMT4" ShapeID="_x0000_i1026" DrawAspect="Content" ObjectID="_1478693951" r:id="rId8"/>
+          <o:OLEObject Type="Embed" ProgID="Equation.DSMT4" ShapeID="_x0000_i1026" DrawAspect="Content" ObjectID="_1478899405" r:id="rId8"/>
         </w:object>
       </w:r>
       <w:r>
@@ -786,8 +828,13 @@
         </w:rPr>
         <w:t>נחשב את ה</w:t>
       </w:r>
-      <w:r>
-        <w:t xml:space="preserve">timeslice </w:t>
+      <w:proofErr w:type="spellStart"/>
+      <w:r>
+        <w:t>timeslice</w:t>
+      </w:r>
+      <w:proofErr w:type="spellEnd"/>
+      <w:r>
+        <w:t xml:space="preserve"> </w:t>
       </w:r>
       <w:r>
         <w:rPr>
@@ -809,21 +856,95 @@
     </w:p>
     <w:p>
       <w:pPr>
+        <w:pStyle w:val="NoSpacing"/>
         <w:bidi/>
         <w:rPr>
           <w:rtl/>
         </w:rPr>
       </w:pPr>
       <w:r>
-        <w:rPr>
-          <w:position w:val="-112"/>
-        </w:rPr>
         <w:object w:dxaOrig="9760" w:dyaOrig="1719">
-          <v:shape id="_x0000_i1027" type="#_x0000_t75" style="width:487.7pt;height:86.25pt" o:ole="">
+          <v:shape id="_x0000_i1027" type="#_x0000_t75" style="width:487.5pt;height:86.25pt" o:ole="">
             <v:imagedata r:id="rId9" o:title=""/>
           </v:shape>
-          <o:OLEObject Type="Embed" ProgID="Equation.DSMT4" ShapeID="_x0000_i1027" DrawAspect="Content" ObjectID="_1478693952" r:id="rId10"/>
+          <o:OLEObject Type="Embed" ProgID="Equation.DSMT4" ShapeID="_x0000_i1027" DrawAspect="Content" ObjectID="_1478899406" r:id="rId10"/>
         </w:object>
+      </w:r>
+      <w:r>
+        <w:rPr>
+          <w:rFonts w:hint="cs"/>
+          <w:rtl/>
+        </w:rPr>
+        <w:t>בהנחה שאין הרעבה התהליך יקבל את ה</w:t>
+      </w:r>
+      <w:r>
+        <w:t>time slice</w:t>
+      </w:r>
+      <w:r>
+        <w:rPr>
+          <w:rFonts w:hint="cs"/>
+          <w:rtl/>
+        </w:rPr>
+        <w:t xml:space="preserve"> של 151 </w:t>
+      </w:r>
+      <w:proofErr w:type="spellStart"/>
+      <w:r>
+        <w:t>msec</w:t>
+      </w:r>
+      <w:proofErr w:type="spellEnd"/>
+      <w:r>
+        <w:rPr>
+          <w:rFonts w:hint="cs"/>
+          <w:rtl/>
+        </w:rPr>
+        <w:t xml:space="preserve"> ואז בגלל שהתהליך הוא אינטרקטיבי והיחידי, אז הוא יקבל פעמיים </w:t>
+      </w:r>
+      <w:r>
+        <w:t>time slice</w:t>
+      </w:r>
+      <w:r>
+        <w:rPr>
+          <w:rFonts w:hint="cs"/>
+          <w:rtl/>
+        </w:rPr>
+        <w:t xml:space="preserve"> ב</w:t>
+      </w:r>
+      <w:r>
+        <w:t xml:space="preserve">epoch </w:t>
+      </w:r>
+      <w:r>
+        <w:rPr>
+          <w:rFonts w:hint="cs"/>
+          <w:rtl/>
+        </w:rPr>
+        <w:t xml:space="preserve"> הנוכחי. כלומר סה''כ הוא ירוץ </w:t>
+      </w:r>
+      <w:bookmarkStart w:id="0" w:name="_GoBack"/>
+      <w:r>
+        <w:rPr>
+          <w:rFonts w:hint="cs"/>
+          <w:b/>
+          <w:bCs/>
+          <w:rtl/>
+        </w:rPr>
+        <w:t xml:space="preserve">302 </w:t>
+      </w:r>
+      <w:proofErr w:type="spellStart"/>
+      <w:r>
+        <w:rPr>
+          <w:b/>
+          <w:bCs/>
+        </w:rPr>
+        <w:t>msec</w:t>
+      </w:r>
+      <w:bookmarkEnd w:id="0"/>
+      <w:proofErr w:type="spellEnd"/>
+      <w:r>
+        <w:rPr>
+          <w:rFonts w:hint="cs"/>
+          <w:rtl/>
+        </w:rPr>
+        <w:t>.</w:t>
       </w:r>
     </w:p>
     <w:sectPr>
@@ -1111,6 +1232,15 @@
       <w:contextualSpacing/>
     </w:pPr>
   </w:style>
+  <w:style w:type="paragraph" w:styleId="NoSpacing">
+    <w:name w:val="No Spacing"/>
+    <w:uiPriority w:val="1"/>
+    <w:qFormat/>
+    <w:rsid w:val="00391F13"/>
+    <w:pPr>
+      <w:spacing w:after="0" w:line="240" w:lineRule="auto"/>
+    </w:pPr>
+  </w:style>
 </w:styles>
 </file>
 
@@ -1387,6 +1517,15 @@
     <w:pPr>
       <w:ind w:left="720"/>
       <w:contextualSpacing/>
+    </w:pPr>
+  </w:style>
+  <w:style w:type="paragraph" w:styleId="NoSpacing">
+    <w:name w:val="No Spacing"/>
+    <w:uiPriority w:val="1"/>
+    <w:qFormat/>
+    <w:rsid w:val="00391F13"/>
+    <w:pPr>
+      <w:spacing w:after="0" w:line="240" w:lineRule="auto"/>
     </w:pPr>
   </w:style>
 </w:styles>

</xml_diff>